<commit_message>
bab 2 and 3 fix page
</commit_message>
<xml_diff>
--- a/Thesis-Agung.docx
+++ b/Thesis-Agung.docx
@@ -2197,25 +2197,7 @@
           <w:szCs w:val="24"/>
         </w:rPr>
         <w:tab/>
-        <w:t xml:space="preserve">: </w:t>
-      </w:r>
-      <w:r>
-        <w:rPr>
-          <w:rFonts w:ascii="Times" w:hAnsi="Times" w:cs="Times New Roman"/>
-          <w:bCs/>
-          <w:sz w:val="24"/>
-          <w:szCs w:val="24"/>
-        </w:rPr>
-        <w:t>Agung Ramadhan Putra</w:t>
-      </w:r>
-      <w:r>
-        <w:rPr>
-          <w:rFonts w:ascii="Times" w:hAnsi="Times" w:cs="Times New Roman"/>
-          <w:bCs/>
-          <w:sz w:val="24"/>
-          <w:szCs w:val="24"/>
-        </w:rPr>
-        <w:t xml:space="preserve"> / </w:t>
+        <w:t xml:space="preserve">: Agung Ramadhan Putra / </w:t>
       </w:r>
       <w:r>
         <w:rPr>
@@ -3382,13 +3364,6 @@
           <w:szCs w:val="24"/>
         </w:rPr>
         <w:tab/>
-      </w:r>
-      <w:r>
-        <w:rPr>
-          <w:rFonts w:ascii="Times" w:hAnsi="Times"/>
-          <w:sz w:val="24"/>
-          <w:szCs w:val="24"/>
-        </w:rPr>
         <w:t>PURPOSE OF THE STUDY</w:t>
       </w:r>
     </w:p>
@@ -3421,13 +3396,6 @@
           <w:szCs w:val="24"/>
         </w:rPr>
         <w:tab/>
-      </w:r>
-      <w:r>
-        <w:rPr>
-          <w:rFonts w:ascii="Times" w:hAnsi="Times"/>
-          <w:sz w:val="24"/>
-          <w:szCs w:val="24"/>
-        </w:rPr>
         <w:t>LIMITATION OF THE STUDY</w:t>
       </w:r>
     </w:p>
@@ -3460,13 +3428,6 @@
           <w:szCs w:val="24"/>
         </w:rPr>
         <w:tab/>
-      </w:r>
-      <w:r>
-        <w:rPr>
-          <w:rFonts w:ascii="Times" w:hAnsi="Times"/>
-          <w:sz w:val="24"/>
-          <w:szCs w:val="24"/>
-        </w:rPr>
         <w:t>BENEFIT OF THE STUDY</w:t>
       </w:r>
     </w:p>
@@ -3499,13 +3460,6 @@
           <w:szCs w:val="24"/>
         </w:rPr>
         <w:tab/>
-      </w:r>
-      <w:r>
-        <w:rPr>
-          <w:rFonts w:ascii="Times" w:hAnsi="Times"/>
-          <w:sz w:val="24"/>
-          <w:szCs w:val="24"/>
-        </w:rPr>
         <w:t>RESEARCH METHODOLOGY</w:t>
       </w:r>
     </w:p>
@@ -3538,13 +3492,6 @@
           <w:szCs w:val="24"/>
         </w:rPr>
         <w:tab/>
-      </w:r>
-      <w:r>
-        <w:rPr>
-          <w:rFonts w:ascii="Times" w:hAnsi="Times"/>
-          <w:sz w:val="24"/>
-          <w:szCs w:val="24"/>
-        </w:rPr>
         <w:t>THE WRITING STRUCTURE</w:t>
       </w:r>
     </w:p>
@@ -5094,8 +5041,6 @@
         </w:rPr>
         <w:t>Tabel</w:t>
       </w:r>
-      <w:bookmarkStart w:id="3" w:name="_GoBack"/>
-      <w:bookmarkEnd w:id="3"/>
     </w:p>
     <w:p>
       <w:pPr>
@@ -5142,7 +5087,7 @@
       </w:pPr>
       <w:r>
         <w:lastRenderedPageBreak/>
-        <w:t>Literature Review</w:t>
+        <w:t>LITERATURE REVIEW</w:t>
       </w:r>
     </w:p>
     <w:p>
@@ -5624,8 +5569,6 @@
         <w:widowControl/>
         <w:rPr>
           <w:rFonts w:ascii="Times" w:eastAsiaTheme="minorEastAsia" w:hAnsi="Times" w:cs="Times"/>
-          <w:b/>
-          <w:bCs/>
           <w:color w:val="000000"/>
           <w:kern w:val="0"/>
           <w:sz w:val="24"/>
@@ -5642,6 +5585,108 @@
         </w:rPr>
         <w:t>With the development of technology in this era, it is inevitable that the presence of information technology is the cause of the emergence of various social media mobile applications whose initial purpose is to connect between family, friends and those around them to be one of the causes of depression, because they see friends or people around them have a better life, more established or more perfect than themselves to be the cause of the emergence of negative emotions that feel hopeless and helpless, and ultimately choose to commit suicide.</w:t>
       </w:r>
+    </w:p>
+    <w:p/>
+    <w:p/>
+    <w:p>
+      <w:pPr>
+        <w:widowControl/>
+        <w:jc w:val="left"/>
+      </w:pPr>
+      <w:r>
+        <w:br w:type="page"/>
+      </w:r>
+    </w:p>
+    <w:p>
+      <w:pPr>
+        <w:pStyle w:val="Heading1"/>
+        <w:ind w:left="0" w:firstLine="450"/>
+      </w:pPr>
+      <w:r>
+        <w:lastRenderedPageBreak/>
+        <w:t>IMPLEMENTATION</w:t>
+      </w:r>
+    </w:p>
+    <w:p>
+      <w:pPr>
+        <w:tabs>
+          <w:tab w:val="left" w:pos="450"/>
+        </w:tabs>
+        <w:spacing w:before="480" w:after="240"/>
+        <w:rPr>
+          <w:rFonts w:ascii="Times New Roman" w:hAnsi="Times New Roman" w:cs="Times New Roman"/>
+          <w:sz w:val="24"/>
+          <w:szCs w:val="24"/>
+        </w:rPr>
+      </w:pPr>
+      <w:r>
+        <w:rPr>
+          <w:rFonts w:ascii="Times New Roman" w:hAnsi="Times New Roman" w:cs="Times New Roman"/>
+          <w:sz w:val="24"/>
+          <w:szCs w:val="24"/>
+        </w:rPr>
+        <w:t>3</w:t>
+      </w:r>
+      <w:r>
+        <w:rPr>
+          <w:rFonts w:ascii="Times New Roman" w:hAnsi="Times New Roman" w:cs="Times New Roman"/>
+          <w:sz w:val="24"/>
+          <w:szCs w:val="24"/>
+        </w:rPr>
+        <w:t xml:space="preserve">.1 </w:t>
+      </w:r>
+      <w:r>
+        <w:rPr>
+          <w:rFonts w:ascii="Times New Roman" w:hAnsi="Times New Roman" w:cs="Times New Roman"/>
+          <w:sz w:val="24"/>
+          <w:szCs w:val="24"/>
+        </w:rPr>
+        <w:tab/>
+      </w:r>
+      <w:r>
+        <w:rPr>
+          <w:rFonts w:ascii="Times New Roman" w:hAnsi="Times New Roman" w:cs="Times New Roman"/>
+          <w:sz w:val="24"/>
+          <w:szCs w:val="24"/>
+        </w:rPr>
+        <w:t xml:space="preserve">Analysis &amp; </w:t>
+      </w:r>
+      <w:bookmarkStart w:id="3" w:name="_GoBack"/>
+      <w:bookmarkEnd w:id="3"/>
+      <w:r>
+        <w:rPr>
+          <w:rFonts w:ascii="Times New Roman" w:hAnsi="Times New Roman" w:cs="Times New Roman"/>
+          <w:sz w:val="24"/>
+          <w:szCs w:val="24"/>
+        </w:rPr>
+        <w:t>Design</w:t>
+      </w:r>
+    </w:p>
+    <w:p>
+      <w:pPr>
+        <w:tabs>
+          <w:tab w:val="left" w:pos="450"/>
+        </w:tabs>
+        <w:spacing w:before="480" w:after="240"/>
+        <w:rPr>
+          <w:rFonts w:ascii="Times New Roman" w:hAnsi="Times New Roman" w:cs="Times New Roman"/>
+          <w:sz w:val="24"/>
+          <w:szCs w:val="24"/>
+        </w:rPr>
+      </w:pPr>
+    </w:p>
+    <w:p>
+      <w:pPr>
+        <w:widowControl/>
+        <w:jc w:val="left"/>
+        <w:rPr>
+          <w:rFonts w:ascii="Times" w:eastAsiaTheme="minorEastAsia" w:hAnsi="Times" w:cs="Times"/>
+          <w:color w:val="000000"/>
+          <w:kern w:val="0"/>
+          <w:sz w:val="24"/>
+          <w:szCs w:val="24"/>
+        </w:rPr>
+      </w:pPr>
       <w:r>
         <w:rPr>
           <w:rFonts w:ascii="Times" w:eastAsiaTheme="minorEastAsia" w:hAnsi="Times" w:cs="Times"/>
@@ -7950,7 +7995,7 @@
 </file>
 
 <file path=customXml/itemProps1.xml><?xml version="1.0" encoding="utf-8"?>
-<ds:datastoreItem xmlns:ds="http://schemas.openxmlformats.org/officeDocument/2006/customXml" ds:itemID="{7A768D8D-FA10-6041-9A2E-54485C9D3432}">
+<ds:datastoreItem xmlns:ds="http://schemas.openxmlformats.org/officeDocument/2006/customXml" ds:itemID="{632FD2C9-383D-2342-9789-A3455E66D40A}">
   <ds:schemaRefs>
     <ds:schemaRef ds:uri="http://schemas.openxmlformats.org/officeDocument/2006/bibliography"/>
   </ds:schemaRefs>

</xml_diff>